<commit_message>
Updated SRS and design pattern
</commit_message>
<xml_diff>
--- a/Design_Patterns.docx
+++ b/Design_Patterns.docx
@@ -34,9 +34,11 @@
           <w:numId w:val="1"/>
         </w:numPr>
       </w:pPr>
+      <w:proofErr w:type="spellStart"/>
       <w:r>
         <w:t>UserController</w:t>
       </w:r>
+      <w:proofErr w:type="spellEnd"/>
     </w:p>
     <w:p>
       <w:pPr>
@@ -46,9 +48,11 @@
           <w:numId w:val="1"/>
         </w:numPr>
       </w:pPr>
+      <w:proofErr w:type="spellStart"/>
       <w:r>
         <w:t>GrievanceController</w:t>
       </w:r>
+      <w:proofErr w:type="spellEnd"/>
     </w:p>
     <w:p>
       <w:pPr>
@@ -58,9 +62,11 @@
           <w:numId w:val="1"/>
         </w:numPr>
       </w:pPr>
+      <w:proofErr w:type="spellStart"/>
       <w:r>
         <w:t>AdminController</w:t>
       </w:r>
+      <w:proofErr w:type="spellEnd"/>
     </w:p>
     <w:p>
       <w:pPr>
@@ -112,7 +118,15 @@
         <w:t>Low Coupling:</w:t>
       </w:r>
       <w:r>
-        <w:t xml:space="preserve"> All the modules in the application are separate from each other and change in on of them does not affect the other.</w:t>
+        <w:t xml:space="preserve"> All the modules in the application are separate from each other and change in </w:t>
+      </w:r>
+      <w:proofErr w:type="spellStart"/>
+      <w:r>
+        <w:t>on</w:t>
+      </w:r>
+      <w:proofErr w:type="spellEnd"/>
+      <w:r>
+        <w:t xml:space="preserve"> of them does not affect the other.</w:t>
       </w:r>
     </w:p>
     <w:p>
@@ -154,6 +168,90 @@
       <w:r>
         <w:t xml:space="preserve"> into a record set and then each of the entries in the record set is displayed using an iterator.</w:t>
       </w:r>
+    </w:p>
+    <w:p>
+      <w:pPr>
+        <w:pStyle w:val="ListParagraph"/>
+        <w:numPr>
+          <w:ilvl w:val="0"/>
+          <w:numId w:val="2"/>
+        </w:numPr>
+      </w:pPr>
+      <w:r>
+        <w:rPr>
+          <w:b/>
+          <w:bCs/>
+        </w:rPr>
+        <w:t>Singleton</w:t>
+      </w:r>
+      <w:r>
+        <w:rPr>
+          <w:b/>
+          <w:bCs/>
+        </w:rPr>
+        <w:t>:</w:t>
+      </w:r>
+      <w:r>
+        <w:rPr>
+          <w:b/>
+          <w:bCs/>
+        </w:rPr>
+        <w:t xml:space="preserve"> </w:t>
+      </w:r>
+      <w:r>
+        <w:t xml:space="preserve">In the system </w:t>
+      </w:r>
+      <w:r>
+        <w:t>we take advantage of s</w:t>
+      </w:r>
+      <w:r>
+        <w:t xml:space="preserve">ingleton </w:t>
+      </w:r>
+      <w:r>
+        <w:t xml:space="preserve">for </w:t>
+      </w:r>
+      <w:r>
+        <w:t>logging, caching and database connections.</w:t>
+      </w:r>
+    </w:p>
+    <w:p>
+      <w:pPr>
+        <w:pStyle w:val="ListParagraph"/>
+        <w:numPr>
+          <w:ilvl w:val="0"/>
+          <w:numId w:val="2"/>
+        </w:numPr>
+      </w:pPr>
+      <w:r>
+        <w:rPr>
+          <w:b/>
+          <w:bCs/>
+        </w:rPr>
+        <w:t>Observer</w:t>
+      </w:r>
+      <w:r>
+        <w:t>:</w:t>
+      </w:r>
+      <w:r>
+        <w:t xml:space="preserve"> </w:t>
+      </w:r>
+      <w:r>
+        <w:t xml:space="preserve">Grievance Manager </w:t>
+      </w:r>
+      <w:r>
+        <w:t xml:space="preserve">gets notified if there is </w:t>
+      </w:r>
+      <w:r>
+        <w:t>new grievance created and observes the trend in concerns in particular department/category to work upon them</w:t>
+      </w:r>
+      <w:r>
+        <w:t>.</w:t>
+      </w:r>
+    </w:p>
+    <w:p>
+      <w:pPr>
+        <w:pStyle w:val="ListParagraph"/>
+      </w:pPr>
     </w:p>
     <w:sectPr>
       <w:pgSz w:w="11906" w:h="16838"/>

</xml_diff>